<commit_message>
Added CI/CD Pipeline Notes
</commit_message>
<xml_diff>
--- a/Aug-22/CI CD Pipeline Notes.docx
+++ b/Aug-22/CI CD Pipeline Notes.docx
@@ -888,20 +888,6 @@
         </w:rPr>
         <w:t>, where the feature is deployed and made live for users as part of the CI/CD pipeline.</w:t>
       </w:r>
-    </w:p>
-    <w:p>
-      <w:pPr>
-        <w:tabs>
-          <w:tab w:val="left" w:pos="2916"/>
-        </w:tabs>
-        <w:rPr>
-          <w:b/>
-          <w:bCs/>
-          <w:color w:val="60A500"/>
-          <w:sz w:val="32"/>
-          <w:szCs w:val="32"/>
-        </w:rPr>
-      </w:pPr>
     </w:p>
     <w:sectPr>
       <w:pgSz w:w="12240" w:h="15840" w:code="1"/>
@@ -1672,6 +1658,7 @@
   <w:style w:type="character" w:default="1" w:styleId="DefaultParagraphFont">
     <w:name w:val="Default Paragraph Font"/>
     <w:uiPriority w:val="1"/>
+    <w:semiHidden/>
     <w:unhideWhenUsed/>
   </w:style>
   <w:style w:type="table" w:default="1" w:styleId="TableNormal">

</xml_diff>